<commit_message>
Filled information in cover letter.
</commit_message>
<xml_diff>
--- a/PLOS Cover Letter.docx
+++ b/PLOS Cover Letter.docx
@@ -1,30 +1,37 @@
 
 <file path=word/document.xml><?xml version="1.0" encoding="utf-8"?>
-<w:document xmlns:wpc="http://schemas.microsoft.com/office/word/2010/wordprocessingCanvas" xmlns:mc="http://schemas.openxmlformats.org/markup-compatibility/2006" xmlns:o="urn:schemas-microsoft-com:office:office" xmlns:r="http://schemas.openxmlformats.org/officeDocument/2006/relationships" xmlns:m="http://schemas.openxmlformats.org/officeDocument/2006/math" xmlns:v="urn:schemas-microsoft-com:vml" xmlns:wp14="http://schemas.microsoft.com/office/word/2010/wordprocessingDrawing" xmlns:wp="http://schemas.openxmlformats.org/drawingml/2006/wordprocessingDrawing" xmlns:w10="urn:schemas-microsoft-com:office:word" xmlns:w="http://schemas.openxmlformats.org/wordprocessingml/2006/main" xmlns:w14="http://schemas.microsoft.com/office/word/2010/wordml" xmlns:w15="http://schemas.microsoft.com/office/word/2012/wordml" xmlns:wpg="http://schemas.microsoft.com/office/word/2010/wordprocessingGroup" xmlns:wpi="http://schemas.microsoft.com/office/word/2010/wordprocessingInk" xmlns:wne="http://schemas.microsoft.com/office/word/2006/wordml" xmlns:wps="http://schemas.microsoft.com/office/word/2010/wordprocessingShape" mc:Ignorable="w14 w15 wp14">
+<w:document xmlns:wpc="http://schemas.microsoft.com/office/word/2010/wordprocessingCanvas" xmlns:cx="http://schemas.microsoft.com/office/drawing/2014/chartex" xmlns:cx1="http://schemas.microsoft.com/office/drawing/2015/9/8/chartex" xmlns:cx2="http://schemas.microsoft.com/office/drawing/2015/10/21/chartex" xmlns:cx3="http://schemas.microsoft.com/office/drawing/2016/5/9/chartex" xmlns:cx4="http://schemas.microsoft.com/office/drawing/2016/5/10/chartex" xmlns:cx5="http://schemas.microsoft.com/office/drawing/2016/5/11/chartex" xmlns:mc="http://schemas.openxmlformats.org/markup-compatibility/2006" xmlns:o="urn:schemas-microsoft-com:office:office" xmlns:r="http://schemas.openxmlformats.org/officeDocument/2006/relationships" xmlns:m="http://schemas.openxmlformats.org/officeDocument/2006/math" xmlns:v="urn:schemas-microsoft-com:vml" xmlns:wp14="http://schemas.microsoft.com/office/word/2010/wordprocessingDrawing" xmlns:wp="http://schemas.openxmlformats.org/drawingml/2006/wordprocessingDrawing" xmlns:w10="urn:schemas-microsoft-com:office:word" xmlns:w="http://schemas.openxmlformats.org/wordprocessingml/2006/main" xmlns:w14="http://schemas.microsoft.com/office/word/2010/wordml" xmlns:w15="http://schemas.microsoft.com/office/word/2012/wordml" xmlns:w16se="http://schemas.microsoft.com/office/word/2015/wordml/symex" xmlns:wpg="http://schemas.microsoft.com/office/word/2010/wordprocessingGroup" xmlns:wpi="http://schemas.microsoft.com/office/word/2010/wordprocessingInk" xmlns:wne="http://schemas.microsoft.com/office/word/2006/wordml" xmlns:wps="http://schemas.microsoft.com/office/word/2010/wordprocessingShape" mc:Ignorable="w14 w15 w16se wp14">
   <w:body>
     <w:p/>
     <w:p>
       <w:r>
-        <w:t>December 12</w:t>
-      </w:r>
-      <w:r>
-        <w:t>, 2016</w:t>
+        <w:t>December 12, 2016</w:t>
       </w:r>
     </w:p>
     <w:p/>
     <w:p/>
     <w:p>
       <w:r>
-        <w:t>Ruth Nussinov</w:t>
-      </w:r>
+        <w:t xml:space="preserve">Ruth </w:t>
+      </w:r>
+      <w:proofErr w:type="spellStart"/>
+      <w:r>
+        <w:t>Nussinov</w:t>
+      </w:r>
+      <w:proofErr w:type="spellEnd"/>
       <w:r>
         <w:t>, Ph.D.</w:t>
       </w:r>
     </w:p>
     <w:p>
       <w:r>
-        <w:t>Jason Papin</w:t>
-      </w:r>
+        <w:t xml:space="preserve">Jason </w:t>
+      </w:r>
+      <w:proofErr w:type="spellStart"/>
+      <w:r>
+        <w:t>Papin</w:t>
+      </w:r>
+      <w:proofErr w:type="spellEnd"/>
       <w:r>
         <w:t>, Ph.D.</w:t>
       </w:r>
@@ -89,8 +96,21 @@
       <w:r>
         <w:t xml:space="preserve">. </w:t>
       </w:r>
-      <w:r>
-        <w:t>Nussinov, Papin, and Bourne</w:t>
+      <w:proofErr w:type="spellStart"/>
+      <w:r>
+        <w:t>Nussinov</w:t>
+      </w:r>
+      <w:proofErr w:type="spellEnd"/>
+      <w:r>
+        <w:t xml:space="preserve">, </w:t>
+      </w:r>
+      <w:proofErr w:type="spellStart"/>
+      <w:r>
+        <w:t>Papin</w:t>
+      </w:r>
+      <w:proofErr w:type="spellEnd"/>
+      <w:r>
+        <w:t>, and Bourne</w:t>
       </w:r>
       <w:r>
         <w:t>:</w:t>
@@ -144,147 +164,132 @@
         <w:t xml:space="preserve">  </w:t>
       </w:r>
     </w:p>
+    <w:p/>
     <w:p>
-      <w:pPr>
-        <w:numPr>
-          <w:ilvl w:val="0"/>
-          <w:numId w:val="45"/>
-        </w:numPr>
-        <w:overflowPunct/>
-        <w:autoSpaceDE/>
-        <w:autoSpaceDN/>
-        <w:adjustRightInd/>
-        <w:spacing w:before="100" w:beforeAutospacing="1" w:after="100" w:afterAutospacing="1"/>
-        <w:jc w:val="left"/>
-        <w:textAlignment w:val="auto"/>
-        <w:rPr>
-          <w:rFonts w:eastAsia="Times New Roman"/>
-          <w:szCs w:val="22"/>
-          <w:highlight w:val="yellow"/>
-          <w:lang w:val="en"/>
-        </w:rPr>
-      </w:pPr>
-      <w:r>
-        <w:rPr>
-          <w:rFonts w:eastAsia="Times New Roman"/>
-          <w:szCs w:val="22"/>
-          <w:highlight w:val="yellow"/>
-          <w:lang w:val="en"/>
-        </w:rPr>
-        <w:t xml:space="preserve">Why is this manuscript suitable for publication in </w:t>
-      </w:r>
-      <w:r>
-        <w:rPr>
-          <w:rFonts w:eastAsia="Times New Roman"/>
-          <w:i/>
-          <w:iCs/>
-          <w:szCs w:val="22"/>
-          <w:highlight w:val="yellow"/>
-          <w:lang w:val="en"/>
-        </w:rPr>
-        <w:t>PLOS Computational Biology</w:t>
-      </w:r>
-      <w:r>
-        <w:rPr>
-          <w:rFonts w:eastAsia="Times New Roman"/>
-          <w:szCs w:val="22"/>
-          <w:highlight w:val="yellow"/>
-          <w:lang w:val="en"/>
-        </w:rPr>
-        <w:t>?</w:t>
-      </w:r>
-    </w:p>
-    <w:p>
-      <w:pPr>
-        <w:numPr>
-          <w:ilvl w:val="0"/>
-          <w:numId w:val="45"/>
-        </w:numPr>
-        <w:overflowPunct/>
-        <w:autoSpaceDE/>
-        <w:autoSpaceDN/>
-        <w:adjustRightInd/>
-        <w:spacing w:before="100" w:beforeAutospacing="1" w:after="100" w:afterAutospacing="1"/>
-        <w:jc w:val="left"/>
-        <w:textAlignment w:val="auto"/>
-        <w:rPr>
-          <w:rFonts w:eastAsia="Times New Roman"/>
-          <w:sz w:val="24"/>
-          <w:szCs w:val="24"/>
-          <w:highlight w:val="yellow"/>
-          <w:lang w:val="en"/>
-        </w:rPr>
-      </w:pPr>
-      <w:r>
-        <w:rPr>
-          <w:rFonts w:eastAsia="Times New Roman"/>
-          <w:szCs w:val="22"/>
-          <w:highlight w:val="yellow"/>
-          <w:lang w:val="en"/>
-        </w:rPr>
-        <w:t>Why will your study inspire the other members of your field, and how will it drive research forward?</w:t>
-      </w:r>
-    </w:p>
-    <w:p>
-      <w:r>
-        <w:t xml:space="preserve">The results </w:t>
-      </w:r>
-      <w:r>
-        <w:t xml:space="preserve">presented in this manuscript </w:t>
-      </w:r>
-      <w:r>
-        <w:t>have</w:t>
-      </w:r>
-      <w:r>
-        <w:t xml:space="preserve"> not been published previously nor </w:t>
-      </w:r>
-      <w:r>
-        <w:t>are they</w:t>
-      </w:r>
-      <w:r>
-        <w:t xml:space="preserve"> being considered by any other </w:t>
-      </w:r>
-      <w:r>
-        <w:t xml:space="preserve">journal.  </w:t>
-      </w:r>
-      <w:r>
-        <w:t>The author has declared no conflicts of interest</w:t>
-      </w:r>
-      <w:r>
-        <w:t xml:space="preserve">.  </w:t>
+      <w:r>
+        <w:t xml:space="preserve">The manuscript describes a novel pipeline to discover disease targets for neglected disease pathogens by </w:t>
+      </w:r>
+      <w:r>
+        <w:t>computing</w:t>
+      </w:r>
+      <w:r>
+        <w:t xml:space="preserve"> similarity between existing target sequences and comparing them to all the genes of an organism of interest. Analysis of the data using R determines which targets may be repurposed by establishing statistical criteria that identify a similarity scoring threshold that distinguishes between </w:t>
+      </w:r>
+      <w:r>
+        <w:t>functionally related genes and all other genes in the data set.</w:t>
       </w:r>
     </w:p>
     <w:p/>
     <w:p>
       <w:r>
-        <w:t xml:space="preserve">Please let </w:t>
-      </w:r>
-      <w:r>
-        <w:t>me</w:t>
-      </w:r>
-      <w:r>
-        <w:t xml:space="preserve"> know if you have any questions or need any additional information.  Thank you very much for your consideration.</w:t>
+        <w:t>This paper validates a method for discovering cross species targets by identifying 29 distinct drugs for malaria (53, counting different formulations).</w:t>
+      </w:r>
+      <w:r>
+        <w:t xml:space="preserve">  This list of drugs includes many already known to be effective, as well as identifying new candidate drugs</w:t>
+      </w:r>
+      <w:r>
+        <w:t>.</w:t>
+      </w:r>
+      <w:r>
+        <w:t xml:space="preserve"> 592 new targets are identified for further study.</w:t>
       </w:r>
     </w:p>
     <w:p/>
     <w:p>
-      <w:pPr>
-        <w:keepNext/>
-      </w:pPr>
-      <w:r>
-        <w:t>Sincerely yours,</w:t>
-      </w:r>
-    </w:p>
-    <w:p>
-      <w:bookmarkStart w:id="0" w:name="_GoBack"/>
-      <w:bookmarkEnd w:id="0"/>
+      <w:r>
+        <w:t xml:space="preserve">The methods described in the paper use free, open source software as well as </w:t>
+      </w:r>
+      <w:r>
+        <w:rPr>
+          <w:i/>
+        </w:rPr>
+        <w:t xml:space="preserve">Extract Transform and Load </w:t>
+      </w:r>
+      <w:r>
+        <w:t>(ETL) methods written by the author to computationally discover new information using publicly available data.</w:t>
+      </w:r>
+      <w:r>
+        <w:t xml:space="preserve">  It is this </w:t>
+      </w:r>
+      <w:r>
+        <w:rPr>
+          <w:i/>
+        </w:rPr>
+        <w:t xml:space="preserve">computational </w:t>
+      </w:r>
+      <w:r>
+        <w:t xml:space="preserve"> content which makes it suitable for inclusion in this journal.</w:t>
+      </w:r>
     </w:p>
     <w:p/>
     <w:p>
       <w:r>
+        <w:t>I hope this will inspire others by showing that one can discover new and valuable knowledge with a very small budget and some ingenuity.  Repurposing drugs and targets can derive new value from old data.</w:t>
+      </w:r>
+    </w:p>
+    <w:p/>
+    <w:p>
+      <w:r>
+        <w:t xml:space="preserve">The results </w:t>
+      </w:r>
+      <w:r>
+        <w:t xml:space="preserve">presented in this manuscript </w:t>
+      </w:r>
+      <w:r>
+        <w:t>have</w:t>
+      </w:r>
+      <w:r>
+        <w:t xml:space="preserve"> not been published previously nor </w:t>
+      </w:r>
+      <w:r>
+        <w:t>are they</w:t>
+      </w:r>
+      <w:r>
+        <w:t xml:space="preserve"> being considered by any other </w:t>
+      </w:r>
+      <w:r>
+        <w:t xml:space="preserve">journal.  </w:t>
+      </w:r>
+      <w:r>
+        <w:t>The author has declared no conflicts of interest</w:t>
+      </w:r>
+      <w:r>
+        <w:t xml:space="preserve">.  </w:t>
+      </w:r>
+    </w:p>
+    <w:p/>
+    <w:p>
+      <w:r>
+        <w:t>Please let me know if you have any questions or need any additional information.  Thank you very much for your consideration.</w:t>
+      </w:r>
+    </w:p>
+    <w:p/>
+    <w:p>
+      <w:pPr>
+        <w:keepNext/>
+      </w:pPr>
+      <w:r>
+        <w:t>Sincerely yours,</w:t>
+      </w:r>
+    </w:p>
+    <w:p/>
+    <w:p/>
+    <w:p>
+      <w:r>
         <w:t>Jeremy Singer</w:t>
       </w:r>
     </w:p>
+    <w:p>
+      <w:r>
+        <w:t>B.A., Brandeis University 1975</w:t>
+      </w:r>
+    </w:p>
+    <w:p>
+      <w:r>
+        <w:t>Currently studying for a Master of Science in Bioinformatics at Brandeis University’s GPS program.</w:t>
+      </w:r>
+    </w:p>
+    <w:p/>
     <w:p>
       <w:pPr>
         <w:rPr>
@@ -292,26 +297,18 @@
         </w:rPr>
       </w:pPr>
       <w:r>
-        <w:rPr>
-          <w:highlight w:val="yellow"/>
-        </w:rPr>
-        <w:t xml:space="preserve">Degrees, Affiliation, </w:t>
-      </w:r>
-      <w:r>
-        <w:rPr>
-          <w:i/>
-          <w:iCs/>
-          <w:highlight w:val="yellow"/>
-        </w:rPr>
-        <w:t>etc</w:t>
-      </w:r>
-      <w:r>
-        <w:rPr>
-          <w:iCs/>
-          <w:highlight w:val="yellow"/>
-        </w:rPr>
-        <w:t>.</w:t>
-      </w:r>
+        <w:t xml:space="preserve">Senior I.T. developer at </w:t>
+      </w:r>
+      <w:proofErr w:type="spellStart"/>
+      <w:r>
+        <w:t>Clarivate</w:t>
+      </w:r>
+      <w:proofErr w:type="spellEnd"/>
+      <w:r>
+        <w:t xml:space="preserve"> Analytics (Formerly Thomson Reuters Life Sciences.)</w:t>
+      </w:r>
+      <w:bookmarkStart w:id="0" w:name="_GoBack"/>
+      <w:bookmarkEnd w:id="0"/>
     </w:p>
     <w:p>
       <w:pPr>
@@ -347,7 +344,7 @@
 </file>
 
 <file path=word/endnotes.xml><?xml version="1.0" encoding="utf-8"?>
-<w:endnotes xmlns:wpc="http://schemas.microsoft.com/office/word/2010/wordprocessingCanvas" xmlns:mc="http://schemas.openxmlformats.org/markup-compatibility/2006" xmlns:o="urn:schemas-microsoft-com:office:office" xmlns:r="http://schemas.openxmlformats.org/officeDocument/2006/relationships" xmlns:m="http://schemas.openxmlformats.org/officeDocument/2006/math" xmlns:v="urn:schemas-microsoft-com:vml" xmlns:wp14="http://schemas.microsoft.com/office/word/2010/wordprocessingDrawing" xmlns:wp="http://schemas.openxmlformats.org/drawingml/2006/wordprocessingDrawing" xmlns:w10="urn:schemas-microsoft-com:office:word" xmlns:w="http://schemas.openxmlformats.org/wordprocessingml/2006/main" xmlns:w14="http://schemas.microsoft.com/office/word/2010/wordml" xmlns:w15="http://schemas.microsoft.com/office/word/2012/wordml" xmlns:wpg="http://schemas.microsoft.com/office/word/2010/wordprocessingGroup" xmlns:wpi="http://schemas.microsoft.com/office/word/2010/wordprocessingInk" xmlns:wne="http://schemas.microsoft.com/office/word/2006/wordml" xmlns:wps="http://schemas.microsoft.com/office/word/2010/wordprocessingShape" mc:Ignorable="w14 w15 wp14">
+<w:endnotes xmlns:wpc="http://schemas.microsoft.com/office/word/2010/wordprocessingCanvas" xmlns:cx="http://schemas.microsoft.com/office/drawing/2014/chartex" xmlns:cx1="http://schemas.microsoft.com/office/drawing/2015/9/8/chartex" xmlns:cx2="http://schemas.microsoft.com/office/drawing/2015/10/21/chartex" xmlns:cx3="http://schemas.microsoft.com/office/drawing/2016/5/9/chartex" xmlns:cx4="http://schemas.microsoft.com/office/drawing/2016/5/10/chartex" xmlns:cx5="http://schemas.microsoft.com/office/drawing/2016/5/11/chartex" xmlns:mc="http://schemas.openxmlformats.org/markup-compatibility/2006" xmlns:o="urn:schemas-microsoft-com:office:office" xmlns:r="http://schemas.openxmlformats.org/officeDocument/2006/relationships" xmlns:m="http://schemas.openxmlformats.org/officeDocument/2006/math" xmlns:v="urn:schemas-microsoft-com:vml" xmlns:wp14="http://schemas.microsoft.com/office/word/2010/wordprocessingDrawing" xmlns:wp="http://schemas.openxmlformats.org/drawingml/2006/wordprocessingDrawing" xmlns:w10="urn:schemas-microsoft-com:office:word" xmlns:w="http://schemas.openxmlformats.org/wordprocessingml/2006/main" xmlns:w14="http://schemas.microsoft.com/office/word/2010/wordml" xmlns:w15="http://schemas.microsoft.com/office/word/2012/wordml" xmlns:w16se="http://schemas.microsoft.com/office/word/2015/wordml/symex" xmlns:wpg="http://schemas.microsoft.com/office/word/2010/wordprocessingGroup" xmlns:wpi="http://schemas.microsoft.com/office/word/2010/wordprocessingInk" xmlns:wne="http://schemas.microsoft.com/office/word/2006/wordml" xmlns:wps="http://schemas.microsoft.com/office/word/2010/wordprocessingShape" mc:Ignorable="w14 w15 w16se wp14">
   <w:endnote w:type="separator" w:id="-1">
     <w:p>
       <w:r>
@@ -366,7 +363,7 @@
 </file>
 
 <file path=word/footnotes.xml><?xml version="1.0" encoding="utf-8"?>
-<w:footnotes xmlns:wpc="http://schemas.microsoft.com/office/word/2010/wordprocessingCanvas" xmlns:mc="http://schemas.openxmlformats.org/markup-compatibility/2006" xmlns:o="urn:schemas-microsoft-com:office:office" xmlns:r="http://schemas.openxmlformats.org/officeDocument/2006/relationships" xmlns:m="http://schemas.openxmlformats.org/officeDocument/2006/math" xmlns:v="urn:schemas-microsoft-com:vml" xmlns:wp14="http://schemas.microsoft.com/office/word/2010/wordprocessingDrawing" xmlns:wp="http://schemas.openxmlformats.org/drawingml/2006/wordprocessingDrawing" xmlns:w10="urn:schemas-microsoft-com:office:word" xmlns:w="http://schemas.openxmlformats.org/wordprocessingml/2006/main" xmlns:w14="http://schemas.microsoft.com/office/word/2010/wordml" xmlns:w15="http://schemas.microsoft.com/office/word/2012/wordml" xmlns:wpg="http://schemas.microsoft.com/office/word/2010/wordprocessingGroup" xmlns:wpi="http://schemas.microsoft.com/office/word/2010/wordprocessingInk" xmlns:wne="http://schemas.microsoft.com/office/word/2006/wordml" xmlns:wps="http://schemas.microsoft.com/office/word/2010/wordprocessingShape" mc:Ignorable="w14 w15 wp14">
+<w:footnotes xmlns:wpc="http://schemas.microsoft.com/office/word/2010/wordprocessingCanvas" xmlns:cx="http://schemas.microsoft.com/office/drawing/2014/chartex" xmlns:cx1="http://schemas.microsoft.com/office/drawing/2015/9/8/chartex" xmlns:cx2="http://schemas.microsoft.com/office/drawing/2015/10/21/chartex" xmlns:cx3="http://schemas.microsoft.com/office/drawing/2016/5/9/chartex" xmlns:cx4="http://schemas.microsoft.com/office/drawing/2016/5/10/chartex" xmlns:cx5="http://schemas.microsoft.com/office/drawing/2016/5/11/chartex" xmlns:mc="http://schemas.openxmlformats.org/markup-compatibility/2006" xmlns:o="urn:schemas-microsoft-com:office:office" xmlns:r="http://schemas.openxmlformats.org/officeDocument/2006/relationships" xmlns:m="http://schemas.openxmlformats.org/officeDocument/2006/math" xmlns:v="urn:schemas-microsoft-com:vml" xmlns:wp14="http://schemas.microsoft.com/office/word/2010/wordprocessingDrawing" xmlns:wp="http://schemas.openxmlformats.org/drawingml/2006/wordprocessingDrawing" xmlns:w10="urn:schemas-microsoft-com:office:word" xmlns:w="http://schemas.openxmlformats.org/wordprocessingml/2006/main" xmlns:w14="http://schemas.microsoft.com/office/word/2010/wordml" xmlns:w15="http://schemas.microsoft.com/office/word/2012/wordml" xmlns:w16se="http://schemas.microsoft.com/office/word/2015/wordml/symex" xmlns:wpg="http://schemas.microsoft.com/office/word/2010/wordprocessingGroup" xmlns:wpi="http://schemas.microsoft.com/office/word/2010/wordprocessingInk" xmlns:wne="http://schemas.microsoft.com/office/word/2006/wordml" xmlns:wps="http://schemas.microsoft.com/office/word/2010/wordprocessingShape" mc:Ignorable="w14 w15 w16se wp14">
   <w:footnote w:type="separator" w:id="-1">
     <w:p>
       <w:r>
@@ -385,7 +382,7 @@
 </file>
 
 <file path=word/header1.xml><?xml version="1.0" encoding="utf-8"?>
-<w:hdr xmlns:wpc="http://schemas.microsoft.com/office/word/2010/wordprocessingCanvas" xmlns:mc="http://schemas.openxmlformats.org/markup-compatibility/2006" xmlns:o="urn:schemas-microsoft-com:office:office" xmlns:r="http://schemas.openxmlformats.org/officeDocument/2006/relationships" xmlns:m="http://schemas.openxmlformats.org/officeDocument/2006/math" xmlns:v="urn:schemas-microsoft-com:vml" xmlns:wp14="http://schemas.microsoft.com/office/word/2010/wordprocessingDrawing" xmlns:wp="http://schemas.openxmlformats.org/drawingml/2006/wordprocessingDrawing" xmlns:w10="urn:schemas-microsoft-com:office:word" xmlns:w="http://schemas.openxmlformats.org/wordprocessingml/2006/main" xmlns:w14="http://schemas.microsoft.com/office/word/2010/wordml" xmlns:w15="http://schemas.microsoft.com/office/word/2012/wordml" xmlns:wpg="http://schemas.microsoft.com/office/word/2010/wordprocessingGroup" xmlns:wpi="http://schemas.microsoft.com/office/word/2010/wordprocessingInk" xmlns:wne="http://schemas.microsoft.com/office/word/2006/wordml" xmlns:wps="http://schemas.microsoft.com/office/word/2010/wordprocessingShape" mc:Ignorable="w14 w15 wp14">
+<w:hdr xmlns:wpc="http://schemas.microsoft.com/office/word/2010/wordprocessingCanvas" xmlns:cx="http://schemas.microsoft.com/office/drawing/2014/chartex" xmlns:cx1="http://schemas.microsoft.com/office/drawing/2015/9/8/chartex" xmlns:cx2="http://schemas.microsoft.com/office/drawing/2015/10/21/chartex" xmlns:cx3="http://schemas.microsoft.com/office/drawing/2016/5/9/chartex" xmlns:cx4="http://schemas.microsoft.com/office/drawing/2016/5/10/chartex" xmlns:cx5="http://schemas.microsoft.com/office/drawing/2016/5/11/chartex" xmlns:mc="http://schemas.openxmlformats.org/markup-compatibility/2006" xmlns:o="urn:schemas-microsoft-com:office:office" xmlns:r="http://schemas.openxmlformats.org/officeDocument/2006/relationships" xmlns:m="http://schemas.openxmlformats.org/officeDocument/2006/math" xmlns:v="urn:schemas-microsoft-com:vml" xmlns:wp14="http://schemas.microsoft.com/office/word/2010/wordprocessingDrawing" xmlns:wp="http://schemas.openxmlformats.org/drawingml/2006/wordprocessingDrawing" xmlns:w10="urn:schemas-microsoft-com:office:word" xmlns:w="http://schemas.openxmlformats.org/wordprocessingml/2006/main" xmlns:w14="http://schemas.microsoft.com/office/word/2010/wordml" xmlns:w15="http://schemas.microsoft.com/office/word/2012/wordml" xmlns:w16se="http://schemas.microsoft.com/office/word/2015/wordml/symex" xmlns:wpg="http://schemas.microsoft.com/office/word/2010/wordprocessingGroup" xmlns:wpi="http://schemas.microsoft.com/office/word/2010/wordprocessingInk" xmlns:wne="http://schemas.microsoft.com/office/word/2006/wordml" xmlns:wps="http://schemas.microsoft.com/office/word/2010/wordprocessingShape" mc:Ignorable="w14 w15 w16se wp14">
   <w:p>
     <w:pPr>
       <w:pStyle w:val="Header"/>
@@ -429,7 +426,7 @@
 </file>
 
 <file path=word/numbering.xml><?xml version="1.0" encoding="utf-8"?>
-<w:numbering xmlns:wpc="http://schemas.microsoft.com/office/word/2010/wordprocessingCanvas" xmlns:mc="http://schemas.openxmlformats.org/markup-compatibility/2006" xmlns:o="urn:schemas-microsoft-com:office:office" xmlns:r="http://schemas.openxmlformats.org/officeDocument/2006/relationships" xmlns:m="http://schemas.openxmlformats.org/officeDocument/2006/math" xmlns:v="urn:schemas-microsoft-com:vml" xmlns:wp14="http://schemas.microsoft.com/office/word/2010/wordprocessingDrawing" xmlns:wp="http://schemas.openxmlformats.org/drawingml/2006/wordprocessingDrawing" xmlns:w10="urn:schemas-microsoft-com:office:word" xmlns:w="http://schemas.openxmlformats.org/wordprocessingml/2006/main" xmlns:w14="http://schemas.microsoft.com/office/word/2010/wordml" xmlns:w15="http://schemas.microsoft.com/office/word/2012/wordml" xmlns:wpg="http://schemas.microsoft.com/office/word/2010/wordprocessingGroup" xmlns:wpi="http://schemas.microsoft.com/office/word/2010/wordprocessingInk" xmlns:wne="http://schemas.microsoft.com/office/word/2006/wordml" xmlns:wps="http://schemas.microsoft.com/office/word/2010/wordprocessingShape" mc:Ignorable="w14 w15 wp14">
+<w:numbering xmlns:wpc="http://schemas.microsoft.com/office/word/2010/wordprocessingCanvas" xmlns:cx="http://schemas.microsoft.com/office/drawing/2014/chartex" xmlns:cx1="http://schemas.microsoft.com/office/drawing/2015/9/8/chartex" xmlns:cx2="http://schemas.microsoft.com/office/drawing/2015/10/21/chartex" xmlns:cx3="http://schemas.microsoft.com/office/drawing/2016/5/9/chartex" xmlns:cx4="http://schemas.microsoft.com/office/drawing/2016/5/10/chartex" xmlns:cx5="http://schemas.microsoft.com/office/drawing/2016/5/11/chartex" xmlns:mc="http://schemas.openxmlformats.org/markup-compatibility/2006" xmlns:o="urn:schemas-microsoft-com:office:office" xmlns:r="http://schemas.openxmlformats.org/officeDocument/2006/relationships" xmlns:m="http://schemas.openxmlformats.org/officeDocument/2006/math" xmlns:v="urn:schemas-microsoft-com:vml" xmlns:wp14="http://schemas.microsoft.com/office/word/2010/wordprocessingDrawing" xmlns:wp="http://schemas.openxmlformats.org/drawingml/2006/wordprocessingDrawing" xmlns:w10="urn:schemas-microsoft-com:office:word" xmlns:w="http://schemas.openxmlformats.org/wordprocessingml/2006/main" xmlns:w14="http://schemas.microsoft.com/office/word/2010/wordml" xmlns:w15="http://schemas.microsoft.com/office/word/2012/wordml" xmlns:w16se="http://schemas.microsoft.com/office/word/2015/wordml/symex" xmlns:wpg="http://schemas.microsoft.com/office/word/2010/wordprocessingGroup" xmlns:wpi="http://schemas.microsoft.com/office/word/2010/wordprocessingInk" xmlns:wne="http://schemas.microsoft.com/office/word/2006/wordml" xmlns:wps="http://schemas.microsoft.com/office/word/2010/wordprocessingShape" mc:Ignorable="w14 w15 w16se wp14">
   <w:abstractNum w:abstractNumId="0" w15:restartNumberingAfterBreak="0">
     <w:nsid w:val="FFFFFF7D"/>
     <w:multiLevelType w:val="singleLevel"/>
@@ -2315,7 +2312,7 @@
 </file>
 
 <file path=word/styles.xml><?xml version="1.0" encoding="utf-8"?>
-<w:styles xmlns:mc="http://schemas.openxmlformats.org/markup-compatibility/2006" xmlns:r="http://schemas.openxmlformats.org/officeDocument/2006/relationships" xmlns:w="http://schemas.openxmlformats.org/wordprocessingml/2006/main" xmlns:w14="http://schemas.microsoft.com/office/word/2010/wordml" xmlns:w15="http://schemas.microsoft.com/office/word/2012/wordml" mc:Ignorable="w14 w15">
+<w:styles xmlns:mc="http://schemas.openxmlformats.org/markup-compatibility/2006" xmlns:r="http://schemas.openxmlformats.org/officeDocument/2006/relationships" xmlns:w="http://schemas.openxmlformats.org/wordprocessingml/2006/main" xmlns:w14="http://schemas.microsoft.com/office/word/2010/wordml" xmlns:w15="http://schemas.microsoft.com/office/word/2012/wordml" xmlns:w16se="http://schemas.microsoft.com/office/word/2015/wordml/symex" mc:Ignorable="w14 w15 w16se">
   <w:docDefaults>
     <w:rPrDefault>
       <w:rPr>
@@ -2325,7 +2322,7 @@
     </w:rPrDefault>
     <w:pPrDefault/>
   </w:docDefaults>
-  <w:latentStyles w:defLockedState="0" w:defUIPriority="0" w:defSemiHidden="0" w:defUnhideWhenUsed="0" w:defQFormat="0" w:count="371">
+  <w:latentStyles w:defLockedState="0" w:defUIPriority="0" w:defSemiHidden="0" w:defUnhideWhenUsed="0" w:defQFormat="0" w:count="374">
     <w:lsdException w:name="Normal" w:qFormat="1"/>
     <w:lsdException w:name="heading 6" w:semiHidden="1" w:unhideWhenUsed="1" w:qFormat="1"/>
     <w:lsdException w:name="heading 7" w:semiHidden="1" w:unhideWhenUsed="1" w:qFormat="1"/>
@@ -2418,7 +2415,6 @@
     <w:lsdException w:name="HTML Sample" w:semiHidden="1" w:unhideWhenUsed="1"/>
     <w:lsdException w:name="HTML Typewriter" w:semiHidden="1" w:unhideWhenUsed="1"/>
     <w:lsdException w:name="HTML Variable" w:semiHidden="1" w:unhideWhenUsed="1"/>
-    <w:lsdException w:name="Normal Table" w:semiHidden="1" w:unhideWhenUsed="1"/>
     <w:lsdException w:name="annotation subject" w:semiHidden="1" w:unhideWhenUsed="1"/>
     <w:lsdException w:name="No List" w:semiHidden="1" w:unhideWhenUsed="1"/>
     <w:lsdException w:name="Outline List 1" w:semiHidden="1" w:unhideWhenUsed="1"/>
@@ -2463,7 +2459,6 @@
     <w:lsdException w:name="Table Professional" w:semiHidden="1" w:unhideWhenUsed="1"/>
     <w:lsdException w:name="Table Subtle 1" w:semiHidden="1" w:unhideWhenUsed="1"/>
     <w:lsdException w:name="Table Subtle 2" w:semiHidden="1" w:unhideWhenUsed="1"/>
-    <w:lsdException w:name="Table Web 1" w:semiHidden="1" w:unhideWhenUsed="1"/>
     <w:lsdException w:name="Table Web 2" w:semiHidden="1" w:unhideWhenUsed="1"/>
     <w:lsdException w:name="Table Web 3" w:semiHidden="1" w:unhideWhenUsed="1"/>
     <w:lsdException w:name="Balloon Text" w:semiHidden="1" w:unhideWhenUsed="1"/>
@@ -2683,6 +2678,9 @@
     <w:lsdException w:name="List Table 5 Dark Accent 6" w:uiPriority="50"/>
     <w:lsdException w:name="List Table 6 Colorful Accent 6" w:uiPriority="51"/>
     <w:lsdException w:name="List Table 7 Colorful Accent 6" w:uiPriority="52"/>
+    <w:lsdException w:name="Mention" w:semiHidden="1" w:uiPriority="99" w:unhideWhenUsed="1"/>
+    <w:lsdException w:name="Smart Hyperlink" w:semiHidden="1" w:uiPriority="99" w:unhideWhenUsed="1"/>
+    <w:lsdException w:name="Hashtag" w:semiHidden="1" w:uiPriority="99" w:unhideWhenUsed="1"/>
   </w:latentStyles>
   <w:style w:type="paragraph" w:default="1" w:styleId="Normal">
     <w:name w:val="Normal"/>

</xml_diff>

<commit_message>
Elaboration on appropriateness of subject matter for Computationa Biology publication.
</commit_message>
<xml_diff>
--- a/PLOS Cover Letter.docx
+++ b/PLOS Cover Letter.docx
@@ -206,7 +206,35 @@
         <w:t xml:space="preserve">Extract Transform and Load </w:t>
       </w:r>
       <w:r>
-        <w:t>(ETL) methods written by the author to computationally discover new information using publicly available data.</w:t>
+        <w:t xml:space="preserve">(ETL) methods written by the author </w:t>
+      </w:r>
+      <w:r>
+        <w:t xml:space="preserve">using Perl, bash, and R </w:t>
+      </w:r>
+      <w:bookmarkStart w:id="0" w:name="_GoBack"/>
+      <w:bookmarkEnd w:id="0"/>
+      <w:r>
+        <w:t>to computationally discover new information using publicly available data</w:t>
+      </w:r>
+      <w:r>
+        <w:t xml:space="preserve"> from </w:t>
+      </w:r>
+      <w:r>
+        <w:rPr>
+          <w:i/>
+        </w:rPr>
+        <w:t xml:space="preserve">myChEMBL, NCBI, and </w:t>
+      </w:r>
+      <w:proofErr w:type="spellStart"/>
+      <w:r>
+        <w:rPr>
+          <w:i/>
+        </w:rPr>
+        <w:t>EnsemblGenomes</w:t>
+      </w:r>
+      <w:proofErr w:type="spellEnd"/>
+      <w:r>
+        <w:t>.</w:t>
       </w:r>
       <w:r>
         <w:t xml:space="preserve">  It is this </w:t>
@@ -218,7 +246,7 @@
         <w:t xml:space="preserve">computational </w:t>
       </w:r>
       <w:r>
-        <w:t xml:space="preserve"> content which makes it suitable for inclusion in this journal.</w:t>
+        <w:t>content which makes it suitable for inclusion in this journal.</w:t>
       </w:r>
     </w:p>
     <w:p/>
@@ -297,18 +325,8 @@
         </w:rPr>
       </w:pPr>
       <w:r>
-        <w:t xml:space="preserve">Senior I.T. developer at </w:t>
-      </w:r>
-      <w:proofErr w:type="spellStart"/>
-      <w:r>
-        <w:t>Clarivate</w:t>
-      </w:r>
-      <w:proofErr w:type="spellEnd"/>
-      <w:r>
-        <w:t xml:space="preserve"> Analytics (Formerly Thomson Reuters Life Sciences.)</w:t>
-      </w:r>
-      <w:bookmarkStart w:id="0" w:name="_GoBack"/>
-      <w:bookmarkEnd w:id="0"/>
+        <w:t>Senior I.T. developer at Clarivate Analytics (Formerly Thomson Reuters Life Sciences.)</w:t>
+      </w:r>
     </w:p>
     <w:p>
       <w:pPr>
@@ -322,6 +340,7 @@
         <w:rPr>
           <w:iCs/>
         </w:rPr>
+        <w:lastRenderedPageBreak/>
         <w:t>e-mail:</w:t>
       </w:r>
       <w:r>
@@ -2415,6 +2434,7 @@
     <w:lsdException w:name="HTML Sample" w:semiHidden="1" w:unhideWhenUsed="1"/>
     <w:lsdException w:name="HTML Typewriter" w:semiHidden="1" w:unhideWhenUsed="1"/>
     <w:lsdException w:name="HTML Variable" w:semiHidden="1" w:unhideWhenUsed="1"/>
+    <w:lsdException w:name="Normal Table" w:semiHidden="1" w:unhideWhenUsed="1"/>
     <w:lsdException w:name="annotation subject" w:semiHidden="1" w:unhideWhenUsed="1"/>
     <w:lsdException w:name="No List" w:semiHidden="1" w:unhideWhenUsed="1"/>
     <w:lsdException w:name="Outline List 1" w:semiHidden="1" w:unhideWhenUsed="1"/>
@@ -2459,6 +2479,7 @@
     <w:lsdException w:name="Table Professional" w:semiHidden="1" w:unhideWhenUsed="1"/>
     <w:lsdException w:name="Table Subtle 1" w:semiHidden="1" w:unhideWhenUsed="1"/>
     <w:lsdException w:name="Table Subtle 2" w:semiHidden="1" w:unhideWhenUsed="1"/>
+    <w:lsdException w:name="Table Web 1" w:semiHidden="1" w:unhideWhenUsed="1"/>
     <w:lsdException w:name="Table Web 2" w:semiHidden="1" w:unhideWhenUsed="1"/>
     <w:lsdException w:name="Table Web 3" w:semiHidden="1" w:unhideWhenUsed="1"/>
     <w:lsdException w:name="Balloon Text" w:semiHidden="1" w:unhideWhenUsed="1"/>

</xml_diff>

<commit_message>
Comparison to existing approaches added to cover letter. Additional pathogens studied added to cover letter. Genome centric search may highlight processes of interest in the organism.
</commit_message>
<xml_diff>
--- a/PLOS Cover Letter.docx
+++ b/PLOS Cover Letter.docx
@@ -7,193 +7,254 @@
       <w:r>
         <w:t>September 18, 2017</w:t>
       </w:r>
+    </w:p>
+    <w:p/>
+    <w:p/>
+    <w:p>
+      <w:r>
+        <w:t xml:space="preserve">Ruth </w:t>
+      </w:r>
+      <w:proofErr w:type="spellStart"/>
+      <w:r>
+        <w:t>Nussinov</w:t>
+      </w:r>
+      <w:proofErr w:type="spellEnd"/>
+      <w:r>
+        <w:t>, Ph.D.</w:t>
+      </w:r>
+    </w:p>
+    <w:p>
+      <w:r>
+        <w:t xml:space="preserve">Jason </w:t>
+      </w:r>
+      <w:proofErr w:type="spellStart"/>
+      <w:r>
+        <w:t>Papin</w:t>
+      </w:r>
+      <w:proofErr w:type="spellEnd"/>
+      <w:r>
+        <w:t>, Ph.D.</w:t>
+      </w:r>
+    </w:p>
+    <w:p>
+      <w:r>
+        <w:t>Philip E. Bourne</w:t>
+      </w:r>
+      <w:r>
+        <w:t>, Ph.D.</w:t>
+      </w:r>
+    </w:p>
+    <w:p>
+      <w:r>
+        <w:t>Editor</w:t>
+      </w:r>
+      <w:r>
+        <w:t>s</w:t>
+      </w:r>
+      <w:r>
+        <w:t>-in-Chief</w:t>
+      </w:r>
+    </w:p>
+    <w:p>
+      <w:r>
+        <w:t>PLOS Computational Biology</w:t>
+      </w:r>
+    </w:p>
+    <w:p/>
+    <w:p>
+      <w:pPr>
+        <w:ind w:left="720" w:hanging="720"/>
+      </w:pPr>
+      <w:r>
+        <w:t>Re:</w:t>
+      </w:r>
+      <w:r>
+        <w:tab/>
+        <w:t xml:space="preserve">Submission of Manuscript </w:t>
+      </w:r>
+      <w:r>
+        <w:t>Ent</w:t>
+      </w:r>
+      <w:r>
+        <w:t>itled, "</w:t>
+      </w:r>
+      <w:r>
+        <w:t>Discovering new targets and drugs for neglected diseases by paralog matching</w:t>
+      </w:r>
+      <w:r>
+        <w:t>"</w:t>
+      </w:r>
+    </w:p>
+    <w:p/>
+    <w:p>
+      <w:r>
+        <w:t>Dear Dr</w:t>
+      </w:r>
+      <w:r>
+        <w:t>s</w:t>
+      </w:r>
+      <w:r>
+        <w:t xml:space="preserve">. </w:t>
+      </w:r>
+      <w:proofErr w:type="spellStart"/>
+      <w:r>
+        <w:t>Nussinov</w:t>
+      </w:r>
+      <w:proofErr w:type="spellEnd"/>
+      <w:r>
+        <w:t xml:space="preserve">, </w:t>
+      </w:r>
+      <w:proofErr w:type="spellStart"/>
+      <w:r>
+        <w:t>Papin</w:t>
+      </w:r>
+      <w:proofErr w:type="spellEnd"/>
+      <w:r>
+        <w:t>, and Bourne</w:t>
+      </w:r>
+      <w:r>
+        <w:t>:</w:t>
+      </w:r>
+    </w:p>
+    <w:p/>
+    <w:p>
+      <w:r>
+        <w:t>I am pleased to submit</w:t>
+      </w:r>
+      <w:r>
+        <w:t xml:space="preserve"> the manuscript entitled "</w:t>
+      </w:r>
+      <w:r>
+        <w:t>Discovering new targets and drugs for neglected diseases by paralog matching</w:t>
+      </w:r>
+      <w:r>
+        <w:t>" for your consideration for</w:t>
+      </w:r>
+      <w:r>
+        <w:t xml:space="preserve"> publication</w:t>
+      </w:r>
+      <w:r>
+        <w:t xml:space="preserve"> </w:t>
+      </w:r>
+      <w:r>
+        <w:t>in</w:t>
+      </w:r>
+      <w:r>
+        <w:rPr>
+          <w:i/>
+        </w:rPr>
+        <w:t xml:space="preserve"> </w:t>
+      </w:r>
+      <w:r>
+        <w:rPr>
+          <w:i/>
+        </w:rPr>
+        <w:t xml:space="preserve">PLOS </w:t>
+      </w:r>
+      <w:r>
+        <w:rPr>
+          <w:i/>
+        </w:rPr>
+        <w:t>Computational Biology</w:t>
+      </w:r>
+      <w:r>
+        <w:t>.</w:t>
+      </w:r>
+      <w:r>
+        <w:t xml:space="preserve">  </w:t>
+      </w:r>
+    </w:p>
+    <w:p/>
+    <w:p>
+      <w:r>
+        <w:t>Current methods of repurposing drugs and targets use approaches that are ligand centric or mechanism centric for the target infectious disease organism; the approach in this paper is genome-centric, using the genes of the organism itself as keys to reveal their “target-ness” by similarity to proteins in the targets database.</w:t>
+      </w:r>
+    </w:p>
+    <w:p/>
+    <w:p>
+      <w:r>
+        <w:t xml:space="preserve">The manuscript describes a novel pipeline to discover disease targets for neglected disease pathogens by </w:t>
+      </w:r>
+      <w:r>
+        <w:t>computing</w:t>
+      </w:r>
+      <w:r>
+        <w:t xml:space="preserve"> similarity between </w:t>
+      </w:r>
+      <w:r>
+        <w:t>a targets database</w:t>
+      </w:r>
+      <w:r>
+        <w:t xml:space="preserve"> and comparing them to all the genes of an organism of interest. Analysis of the data using R determines which targets may be repurposed by establishing statistical criteria that identify a similarity scoring threshold that distinguishes between </w:t>
+      </w:r>
+      <w:r>
+        <w:t>functionally related genes and all other genes in the data set.</w:t>
+      </w:r>
+      <w:r>
+        <w:t xml:space="preserve">  This data-directed method may also highlight the presence of processes in the pathogens of interest that were not previously suspected – the genome itself will lead us there.</w:t>
+      </w:r>
       <w:bookmarkStart w:id="0" w:name="_GoBack"/>
       <w:bookmarkEnd w:id="0"/>
     </w:p>
     <w:p/>
-    <w:p/>
     <w:p>
       <w:r>
-        <w:t xml:space="preserve">Ruth </w:t>
-      </w:r>
-      <w:proofErr w:type="spellStart"/>
-      <w:r>
-        <w:t>Nussinov</w:t>
-      </w:r>
-      <w:proofErr w:type="spellEnd"/>
-      <w:r>
-        <w:t>, Ph.D.</w:t>
-      </w:r>
-    </w:p>
-    <w:p>
-      <w:r>
-        <w:t xml:space="preserve">Jason </w:t>
-      </w:r>
-      <w:proofErr w:type="spellStart"/>
-      <w:r>
-        <w:t>Papin</w:t>
-      </w:r>
-      <w:proofErr w:type="spellEnd"/>
-      <w:r>
-        <w:t>, Ph.D.</w:t>
-      </w:r>
-    </w:p>
-    <w:p>
-      <w:r>
-        <w:t>Philip E. Bourne</w:t>
-      </w:r>
-      <w:r>
-        <w:t>, Ph.D.</w:t>
-      </w:r>
-    </w:p>
-    <w:p>
-      <w:r>
-        <w:t>Editor</w:t>
-      </w:r>
-      <w:r>
-        <w:t>s</w:t>
-      </w:r>
-      <w:r>
-        <w:t>-in-Chief</w:t>
-      </w:r>
-    </w:p>
-    <w:p>
-      <w:r>
-        <w:t>PLOS Computational Biology</w:t>
+        <w:t>Results in this paper validate</w:t>
+      </w:r>
+      <w:r>
+        <w:t xml:space="preserve"> a method for discovering cross species targets by identifying 29 distinct drugs for malaria (53, counting different formulations).</w:t>
+      </w:r>
+      <w:r>
+        <w:t xml:space="preserve">  This list of drugs includes many already known to be effective, as well as identifying new candidate drugs</w:t>
+      </w:r>
+      <w:r>
+        <w:t>.</w:t>
+      </w:r>
+      <w:r>
+        <w:t xml:space="preserve"> 592 new targets are identified for further study.</w:t>
       </w:r>
     </w:p>
     <w:p/>
     <w:p>
-      <w:pPr>
-        <w:ind w:left="720" w:hanging="720"/>
-      </w:pPr>
-      <w:r>
-        <w:t>Re:</w:t>
-      </w:r>
-      <w:r>
-        <w:tab/>
-        <w:t xml:space="preserve">Submission of Manuscript </w:t>
-      </w:r>
-      <w:r>
-        <w:t>Ent</w:t>
-      </w:r>
-      <w:r>
-        <w:t>itled, "</w:t>
-      </w:r>
-      <w:r>
-        <w:t>Discovering new targets and drugs for neglected diseases by paralog matching</w:t>
-      </w:r>
-      <w:r>
-        <w:t>"</w:t>
-      </w:r>
-    </w:p>
-    <w:p/>
-    <w:p>
-      <w:r>
-        <w:t>Dear Dr</w:t>
-      </w:r>
-      <w:r>
-        <w:t>s</w:t>
-      </w:r>
-      <w:r>
-        <w:t xml:space="preserve">. </w:t>
-      </w:r>
-      <w:proofErr w:type="spellStart"/>
-      <w:r>
-        <w:t>Nussinov</w:t>
-      </w:r>
-      <w:proofErr w:type="spellEnd"/>
-      <w:r>
-        <w:t xml:space="preserve">, </w:t>
-      </w:r>
-      <w:proofErr w:type="spellStart"/>
-      <w:r>
-        <w:t>Papin</w:t>
-      </w:r>
-      <w:proofErr w:type="spellEnd"/>
-      <w:r>
-        <w:t>, and Bourne</w:t>
-      </w:r>
-      <w:r>
-        <w:t>:</w:t>
-      </w:r>
-    </w:p>
-    <w:p/>
-    <w:p>
-      <w:r>
-        <w:t>I am pleased to submit</w:t>
-      </w:r>
-      <w:r>
-        <w:t xml:space="preserve"> the manuscript entitled "</w:t>
-      </w:r>
-      <w:r>
-        <w:t>Discovering new targets and drugs for neglected diseases by paralog matching</w:t>
-      </w:r>
-      <w:r>
-        <w:t>" for your consideration for</w:t>
-      </w:r>
-      <w:r>
-        <w:t xml:space="preserve"> publication</w:t>
-      </w:r>
-      <w:r>
-        <w:t xml:space="preserve"> </w:t>
-      </w:r>
-      <w:r>
-        <w:t>in</w:t>
+      <w:r>
+        <w:t xml:space="preserve">In addition, four other neglected disease </w:t>
+      </w:r>
+      <w:r>
+        <w:rPr>
+          <w:sz w:val="23"/>
+          <w:szCs w:val="23"/>
+        </w:rPr>
+        <w:t>pathogens (</w:t>
       </w:r>
       <w:r>
         <w:rPr>
           <w:i/>
+          <w:sz w:val="23"/>
+          <w:szCs w:val="23"/>
         </w:rPr>
-        <w:t xml:space="preserve"> </w:t>
+        <w:t xml:space="preserve">Trypanosoma Brucei, Trypanosoma Cruzi, Leishmania Major, </w:t>
+      </w:r>
+      <w:r>
+        <w:rPr>
+          <w:sz w:val="23"/>
+          <w:szCs w:val="23"/>
+        </w:rPr>
+        <w:t xml:space="preserve">and </w:t>
       </w:r>
       <w:r>
         <w:rPr>
           <w:i/>
+          <w:sz w:val="23"/>
+          <w:szCs w:val="23"/>
         </w:rPr>
-        <w:t xml:space="preserve">PLOS </w:t>
+        <w:t xml:space="preserve">Chlamidia trachomatis) </w:t>
       </w:r>
       <w:r>
         <w:rPr>
-          <w:i/>
+          <w:sz w:val="23"/>
+          <w:szCs w:val="23"/>
         </w:rPr>
-        <w:t>Computational Biology</w:t>
-      </w:r>
-      <w:r>
-        <w:t>.</w:t>
-      </w:r>
-      <w:r>
-        <w:t xml:space="preserve">  </w:t>
-      </w:r>
-    </w:p>
-    <w:p/>
-    <w:p>
-      <w:r>
-        <w:t xml:space="preserve">The manuscript describes a novel pipeline to discover disease targets for neglected disease pathogens by </w:t>
-      </w:r>
-      <w:r>
-        <w:t>computing</w:t>
-      </w:r>
-      <w:r>
-        <w:t xml:space="preserve"> similarity between existing target sequences and comparing them to all the genes of an organism of interest. Analysis of the data using R determines which targets may be repurposed by establishing statistical criteria that identify a similarity scoring threshold that distinguishes between </w:t>
-      </w:r>
-      <w:r>
-        <w:t>functionally related genes and all other genes in the data set.</w:t>
-      </w:r>
-    </w:p>
-    <w:p/>
-    <w:p>
-      <w:r>
-        <w:t>This paper validates a method for discovering cross species targets by identifying 29 distinct drugs for malaria (53, counting different formulations).</w:t>
-      </w:r>
-      <w:r>
-        <w:t xml:space="preserve">  This list of drugs includes many already known to be effective, as well as identifying new candidate drugs</w:t>
-      </w:r>
-      <w:r>
-        <w:t>.</w:t>
-      </w:r>
-      <w:r>
-        <w:t xml:space="preserve"> 592 new targets are identified for further study.</w:t>
+        <w:t>were also downloaded and run through the same pipeline, identifying potential targets and drugs.</w:t>
       </w:r>
     </w:p>
     <w:p/>
@@ -252,7 +313,13 @@
     <w:p/>
     <w:p>
       <w:r>
-        <w:t>I hope this will inspire others by showing that one can discover new and valuable knowledge with a very small budget and some ingenuity.  Repurposing drugs and targets can derive new value from old data.</w:t>
+        <w:t xml:space="preserve">I hope this will inspire others by showing that one can discover new and valuable knowledge with a very small budget and some ingenuity.  </w:t>
+      </w:r>
+      <w:r>
+        <w:t>These methods of r</w:t>
+      </w:r>
+      <w:r>
+        <w:t>epurposing drugs and targets can derive new value from old data.</w:t>
       </w:r>
     </w:p>
     <w:p/>
@@ -288,6 +355,7 @@
     <w:p/>
     <w:p>
       <w:r>
+        <w:lastRenderedPageBreak/>
         <w:t>Please let me know if you have any questions or need any additional information.  Thank you very much for your consideration.</w:t>
       </w:r>
     </w:p>
@@ -351,7 +419,6 @@
         <w:rPr>
           <w:iCs/>
         </w:rPr>
-        <w:lastRenderedPageBreak/>
         <w:t>e-mail:</w:t>
       </w:r>
       <w:r>

</xml_diff>

<commit_message>
Mention example workbook for toxoplasmosis in cover letter.
</commit_message>
<xml_diff>
--- a/PLOS Cover Letter.docx
+++ b/PLOS Cover Letter.docx
@@ -185,12 +185,7 @@
         <w:t>a targets database</w:t>
       </w:r>
       <w:r>
-        <w:t xml:space="preserve"> </w:t>
-      </w:r>
-      <w:bookmarkStart w:id="0" w:name="_GoBack"/>
-      <w:bookmarkEnd w:id="0"/>
-      <w:r>
-        <w:t xml:space="preserve">to all the genes of an organism of interest. Analysis of the data using R determines which targets may be repurposed by establishing statistical criteria that identify a similarity scoring threshold that distinguishes between </w:t>
+        <w:t xml:space="preserve"> to all the genes of an organism of interest. Analysis of the data using R determines which targets may be repurposed by establishing statistical criteria that identify a similarity scoring threshold that distinguishes between </w:t>
       </w:r>
       <w:r>
         <w:t>functionally related genes and all other genes in the data set.</w:t>
@@ -220,7 +215,13 @@
     <w:p/>
     <w:p>
       <w:r>
-        <w:t xml:space="preserve">In addition, four other neglected disease </w:t>
+        <w:t xml:space="preserve">In addition, </w:t>
+      </w:r>
+      <w:r>
+        <w:t xml:space="preserve">I downloaded </w:t>
+      </w:r>
+      <w:r>
+        <w:t xml:space="preserve">four other neglected disease </w:t>
       </w:r>
       <w:r>
         <w:rPr>
@@ -257,7 +258,35 @@
           <w:sz w:val="23"/>
           <w:szCs w:val="23"/>
         </w:rPr>
-        <w:t>were also downloaded and run through the same pipeline, identifying potential targets and drugs.</w:t>
+        <w:t>and r</w:t>
+      </w:r>
+      <w:r>
+        <w:rPr>
+          <w:sz w:val="23"/>
+          <w:szCs w:val="23"/>
+        </w:rPr>
+        <w:t>a</w:t>
+      </w:r>
+      <w:r>
+        <w:rPr>
+          <w:sz w:val="23"/>
+          <w:szCs w:val="23"/>
+        </w:rPr>
+        <w:t xml:space="preserve">n </w:t>
+      </w:r>
+      <w:r>
+        <w:rPr>
+          <w:sz w:val="23"/>
+          <w:szCs w:val="23"/>
+        </w:rPr>
+        <w:t xml:space="preserve">them </w:t>
+      </w:r>
+      <w:r>
+        <w:rPr>
+          <w:sz w:val="23"/>
+          <w:szCs w:val="23"/>
+        </w:rPr>
+        <w:t>through the same pipeline, identifying potential targets and drugs.</w:t>
       </w:r>
     </w:p>
     <w:p/>
@@ -316,49 +345,57 @@
     <w:p/>
     <w:p>
       <w:r>
-        <w:t xml:space="preserve">I hope this will inspire others by showing that one can discover new and valuable knowledge with a very small budget and some ingenuity.  </w:t>
-      </w:r>
-      <w:r>
-        <w:t>These methods of r</w:t>
-      </w:r>
-      <w:r>
-        <w:t>epurposing drugs and targets can derive new value from old data.</w:t>
-      </w:r>
+        <w:t>I have provided an example workbook demonstrating the techniques used, so that others can easily reproduce these results or make new discoveries using other genomes or target databases.</w:t>
+      </w:r>
+      <w:bookmarkStart w:id="0" w:name="_GoBack"/>
+      <w:bookmarkEnd w:id="0"/>
     </w:p>
     <w:p/>
     <w:p>
       <w:r>
-        <w:t xml:space="preserve">The results </w:t>
-      </w:r>
-      <w:r>
-        <w:t xml:space="preserve">presented in this manuscript </w:t>
-      </w:r>
-      <w:r>
-        <w:t>have</w:t>
-      </w:r>
-      <w:r>
-        <w:t xml:space="preserve"> not been published previously nor </w:t>
-      </w:r>
-      <w:r>
-        <w:t>are they</w:t>
-      </w:r>
-      <w:r>
-        <w:t xml:space="preserve"> being considered by any other </w:t>
-      </w:r>
-      <w:r>
-        <w:t xml:space="preserve">journal.  </w:t>
-      </w:r>
-      <w:r>
-        <w:t>The author has declared no conflicts of interest</w:t>
-      </w:r>
-      <w:r>
-        <w:t xml:space="preserve">.  </w:t>
+        <w:t xml:space="preserve">I hope this will inspire others by showing that one can discover new and valuable knowledge with a very small budget and some ingenuity.  </w:t>
+      </w:r>
+      <w:r>
+        <w:t>These methods of r</w:t>
+      </w:r>
+      <w:r>
+        <w:t>epurposing drugs and targets can derive new value from old data.</w:t>
       </w:r>
     </w:p>
     <w:p/>
     <w:p>
       <w:r>
         <w:lastRenderedPageBreak/>
+        <w:t xml:space="preserve">The results </w:t>
+      </w:r>
+      <w:r>
+        <w:t xml:space="preserve">presented in this manuscript </w:t>
+      </w:r>
+      <w:r>
+        <w:t>have</w:t>
+      </w:r>
+      <w:r>
+        <w:t xml:space="preserve"> not been published previously nor </w:t>
+      </w:r>
+      <w:r>
+        <w:t>are they</w:t>
+      </w:r>
+      <w:r>
+        <w:t xml:space="preserve"> being considered by any other </w:t>
+      </w:r>
+      <w:r>
+        <w:t xml:space="preserve">journal.  </w:t>
+      </w:r>
+      <w:r>
+        <w:t>The author has declared no conflicts of interest</w:t>
+      </w:r>
+      <w:r>
+        <w:t xml:space="preserve">.  </w:t>
+      </w:r>
+    </w:p>
+    <w:p/>
+    <w:p>
+      <w:r>
         <w:t>Please let me know if you have any questions or need any additional information.  Thank you very much for your consideration.</w:t>
       </w:r>
     </w:p>

</xml_diff>

<commit_message>
Increment number of downloads mentioned; add toxoplasmosis to cover letter.
</commit_message>
<xml_diff>
--- a/PLOS Cover Letter.docx
+++ b/PLOS Cover Letter.docx
@@ -221,7 +221,12 @@
         <w:t xml:space="preserve">I downloaded </w:t>
       </w:r>
       <w:r>
-        <w:t xml:space="preserve">four other neglected disease </w:t>
+        <w:t>five</w:t>
+      </w:r>
+      <w:bookmarkStart w:id="0" w:name="_GoBack"/>
+      <w:bookmarkEnd w:id="0"/>
+      <w:r>
+        <w:t xml:space="preserve"> other neglected disease </w:t>
       </w:r>
       <w:r>
         <w:rPr>
@@ -236,14 +241,7 @@
           <w:sz w:val="23"/>
           <w:szCs w:val="23"/>
         </w:rPr>
-        <w:t xml:space="preserve">Trypanosoma Brucei, Trypanosoma Cruzi, Leishmania Major, </w:t>
-      </w:r>
-      <w:r>
-        <w:rPr>
-          <w:sz w:val="23"/>
-          <w:szCs w:val="23"/>
-        </w:rPr>
-        <w:t xml:space="preserve">and </w:t>
+        <w:t>Trypanosoma Brucei, Trypanosoma Cruzi, Leishmania Major, Chlamidia trachomatis</w:t>
       </w:r>
       <w:r>
         <w:rPr>
@@ -251,7 +249,15 @@
           <w:sz w:val="23"/>
           <w:szCs w:val="23"/>
         </w:rPr>
-        <w:t xml:space="preserve">Chlamidia trachomatis) </w:t>
+        <w:t>, and Toxoplasmosis Gondii</w:t>
+      </w:r>
+      <w:r>
+        <w:rPr>
+          <w:i/>
+          <w:sz w:val="23"/>
+          <w:szCs w:val="23"/>
+        </w:rPr>
+        <w:t xml:space="preserve">) </w:t>
       </w:r>
       <w:r>
         <w:rPr>
@@ -347,8 +353,6 @@
       <w:r>
         <w:t>I have provided an example workbook demonstrating the techniques used, so that others can easily reproduce these results or make new discoveries using other genomes or target databases.</w:t>
       </w:r>
-      <w:bookmarkStart w:id="0" w:name="_GoBack"/>
-      <w:bookmarkEnd w:id="0"/>
     </w:p>
     <w:p/>
     <w:p>

</xml_diff>

<commit_message>
Mention that blast_statistics.txt can be imported into myChEMBL to explore annotations for proposed drugs and targets.
</commit_message>
<xml_diff>
--- a/PLOS Cover Letter.docx
+++ b/PLOS Cover Letter.docx
@@ -5,7 +5,21 @@
     <w:p/>
     <w:p>
       <w:r>
-        <w:t>September 18, 2017</w:t>
+        <w:t>October 26</w:t>
+      </w:r>
+      <w:r>
+        <w:rPr>
+          <w:vertAlign w:val="superscript"/>
+        </w:rPr>
+        <w:t>th</w:t>
+      </w:r>
+      <w:r>
+        <w:t xml:space="preserve"> </w:t>
+      </w:r>
+      <w:bookmarkStart w:id="0" w:name="_GoBack"/>
+      <w:bookmarkEnd w:id="0"/>
+      <w:r>
+        <w:t>, 2017</w:t>
       </w:r>
     </w:p>
     <w:p/>
@@ -223,8 +237,6 @@
       <w:r>
         <w:t>five</w:t>
       </w:r>
-      <w:bookmarkStart w:id="0" w:name="_GoBack"/>
-      <w:bookmarkEnd w:id="0"/>
       <w:r>
         <w:t xml:space="preserve"> other neglected disease </w:t>
       </w:r>
@@ -357,19 +369,34 @@
     <w:p/>
     <w:p>
       <w:r>
-        <w:t xml:space="preserve">I hope this will inspire others by showing that one can discover new and valuable knowledge with a very small budget and some ingenuity.  </w:t>
-      </w:r>
-      <w:r>
-        <w:t>These methods of r</w:t>
-      </w:r>
-      <w:r>
-        <w:t>epurposing drugs and targets can derive new value from old data.</w:t>
+        <w:t xml:space="preserve">The </w:t>
+      </w:r>
+      <w:r>
+        <w:rPr>
+          <w:b/>
+        </w:rPr>
+        <w:t>blast_statistics.txt</w:t>
+      </w:r>
+      <w:r>
+        <w:t xml:space="preserve"> values provided in the supporting data can be used to easily explore annotations for the drugs and targets discovered in this paper.</w:t>
       </w:r>
     </w:p>
     <w:p/>
     <w:p>
       <w:r>
         <w:lastRenderedPageBreak/>
+        <w:t xml:space="preserve">I hope this will inspire others by showing that one can discover new and valuable knowledge with a very small budget and some ingenuity.  </w:t>
+      </w:r>
+      <w:r>
+        <w:t>These methods of r</w:t>
+      </w:r>
+      <w:r>
+        <w:t>epurposing drugs and targets can derive new value from old data.</w:t>
+      </w:r>
+    </w:p>
+    <w:p/>
+    <w:p>
+      <w:r>
         <w:t xml:space="preserve">The results </w:t>
       </w:r>
       <w:r>

</xml_diff>

<commit_message>
Replace "ingenuity" with effort. Reword to "in combination with"
</commit_message>
<xml_diff>
--- a/PLOS Cover Letter.docx
+++ b/PLOS Cover Letter.docx
@@ -16,8 +16,6 @@
       <w:r>
         <w:t xml:space="preserve"> </w:t>
       </w:r>
-      <w:bookmarkStart w:id="0" w:name="_GoBack"/>
-      <w:bookmarkEnd w:id="0"/>
       <w:r>
         <w:t>, 2017</w:t>
       </w:r>
@@ -378,14 +376,46 @@
         <w:t>blast_statistics.txt</w:t>
       </w:r>
       <w:r>
-        <w:t xml:space="preserve"> values provided in the supporting data can be used to easily explore annotations for the drugs and targets discovered in this paper.</w:t>
+        <w:t xml:space="preserve"> values provided in the supporting data can be used to easily explore annotations for the drugs and t</w:t>
+      </w:r>
+      <w:r>
+        <w:t xml:space="preserve">argets discovered in this paper </w:t>
+      </w:r>
+      <w:r>
+        <w:t>in combination</w:t>
+      </w:r>
+      <w:r>
+        <w:t xml:space="preserve"> with the existing </w:t>
+      </w:r>
+      <w:r>
+        <w:rPr>
+          <w:i/>
+        </w:rPr>
+        <w:t>m</w:t>
+      </w:r>
+      <w:r>
+        <w:rPr>
+          <w:i/>
+        </w:rPr>
+        <w:t>yChEMBL</w:t>
+      </w:r>
+      <w:r>
+        <w:t xml:space="preserve"> PostgreSQL database.</w:t>
       </w:r>
     </w:p>
     <w:p/>
     <w:p>
       <w:r>
         <w:lastRenderedPageBreak/>
-        <w:t xml:space="preserve">I hope this will inspire others by showing that one can discover new and valuable knowledge with a very small budget and some ingenuity.  </w:t>
+        <w:t xml:space="preserve">I hope this will inspire others by showing that one can discover new and valuable knowledge with a very small budget and some </w:t>
+      </w:r>
+      <w:r>
+        <w:t>effort</w:t>
+      </w:r>
+      <w:bookmarkStart w:id="0" w:name="_GoBack"/>
+      <w:bookmarkEnd w:id="0"/>
+      <w:r>
+        <w:t xml:space="preserve">.  </w:t>
       </w:r>
       <w:r>
         <w:t>These methods of r</w:t>

</xml_diff>

<commit_message>
Update date of letter.
</commit_message>
<xml_diff>
--- a/PLOS Cover Letter.docx
+++ b/PLOS Cover Letter.docx
@@ -5,8 +5,13 @@
     <w:p/>
     <w:p>
       <w:r>
-        <w:t>December 27</w:t>
-      </w:r>
+        <w:t xml:space="preserve">December </w:t>
+      </w:r>
+      <w:r>
+        <w:t>30</w:t>
+      </w:r>
+      <w:bookmarkStart w:id="0" w:name="_GoBack"/>
+      <w:bookmarkEnd w:id="0"/>
       <w:r>
         <w:rPr>
           <w:vertAlign w:val="superscript"/>
@@ -16,8 +21,6 @@
       <w:r>
         <w:t>, 2017</w:t>
       </w:r>
-      <w:bookmarkStart w:id="0" w:name="_GoBack"/>
-      <w:bookmarkEnd w:id="0"/>
     </w:p>
     <w:p/>
     <w:p/>

</xml_diff>